<commit_message>
Last part of Homework 1
</commit_message>
<xml_diff>
--- a/Homework_1/Cameron Cipriano Homework 1 Report.docx
+++ b/Homework_1/Cameron Cipriano Homework 1 Report.docx
@@ -1456,28 +1456,789 @@
       <w:pPr>
         <w:rPr>
           <w:rFonts w:ascii="Times New Roman" w:hAnsi="Times New Roman" w:cs="Times New Roman"/>
+          <w:color w:val="0070C0"/>
+          <w:sz w:val="28"/>
+          <w:szCs w:val="28"/>
+        </w:rPr>
+      </w:pPr>
+      <w:r>
+        <w:rPr>
+          <w:rFonts w:ascii="Times New Roman" w:hAnsi="Times New Roman" w:cs="Times New Roman"/>
+          <w:color w:val="0070C0"/>
+          <w:sz w:val="28"/>
+          <w:szCs w:val="28"/>
+        </w:rPr>
+        <w:t>Question 1.</w:t>
+      </w:r>
+      <w:r>
+        <w:rPr>
+          <w:rFonts w:ascii="Times New Roman" w:hAnsi="Times New Roman" w:cs="Times New Roman"/>
+          <w:color w:val="0070C0"/>
+          <w:sz w:val="28"/>
+          <w:szCs w:val="28"/>
+        </w:rPr>
+        <w:t>1</w:t>
+      </w:r>
+      <w:r>
+        <w:rPr>
+          <w:rFonts w:ascii="Times New Roman" w:hAnsi="Times New Roman" w:cs="Times New Roman"/>
+          <w:color w:val="0070C0"/>
+          <w:sz w:val="28"/>
+          <w:szCs w:val="28"/>
+        </w:rPr>
+        <w:t xml:space="preserve"> </w:t>
+      </w:r>
+      <w:r>
+        <w:rPr>
+          <w:rFonts w:ascii="Times New Roman" w:hAnsi="Times New Roman" w:cs="Times New Roman"/>
           <w:color w:val="00FF00"/>
           <w:sz w:val="28"/>
           <w:szCs w:val="28"/>
-        </w:rPr>
-      </w:pPr>
-      <w:r>
-        <w:rPr>
-          <w:rFonts w:ascii="Times New Roman" w:hAnsi="Times New Roman" w:cs="Times New Roman"/>
-          <w:color w:val="0070C0"/>
-          <w:sz w:val="28"/>
-          <w:szCs w:val="28"/>
-        </w:rPr>
-        <w:t>Question 1.</w:t>
-      </w:r>
-      <w:r>
-        <w:rPr>
-          <w:rFonts w:ascii="Times New Roman" w:hAnsi="Times New Roman" w:cs="Times New Roman"/>
-          <w:color w:val="0070C0"/>
-          <w:sz w:val="28"/>
-          <w:szCs w:val="28"/>
-        </w:rPr>
-        <w:t>1</w:t>
+          <w:highlight w:val="green"/>
+        </w:rPr>
+        <w:t>_</w:t>
+      </w:r>
+      <w:r>
+        <w:rPr>
+          <w:rFonts w:ascii="Times New Roman" w:hAnsi="Times New Roman" w:cs="Times New Roman"/>
+          <w:color w:val="000000" w:themeColor="text1"/>
+          <w:sz w:val="28"/>
+          <w:szCs w:val="28"/>
+          <w:highlight w:val="green"/>
+        </w:rPr>
+        <w:t>report</w:t>
+      </w:r>
+      <w:r>
+        <w:rPr>
+          <w:rFonts w:ascii="Times New Roman" w:hAnsi="Times New Roman" w:cs="Times New Roman"/>
+          <w:color w:val="00FF00"/>
+          <w:sz w:val="28"/>
+          <w:szCs w:val="28"/>
+          <w:highlight w:val="green"/>
+        </w:rPr>
+        <w:t>_</w:t>
+      </w:r>
+      <w:r>
+        <w:rPr>
+          <w:rFonts w:ascii="Times New Roman" w:hAnsi="Times New Roman" w:cs="Times New Roman"/>
+          <w:color w:val="0070C0"/>
+          <w:sz w:val="28"/>
+          <w:szCs w:val="28"/>
+        </w:rPr>
+        <w:t xml:space="preserve">: </w:t>
+      </w:r>
+      <w:proofErr w:type="spellStart"/>
+      <w:r>
+        <w:rPr>
+          <w:rFonts w:ascii="Times New Roman" w:hAnsi="Times New Roman" w:cs="Times New Roman"/>
+          <w:color w:val="0070C0"/>
+          <w:sz w:val="28"/>
+          <w:szCs w:val="28"/>
+        </w:rPr>
+        <w:t>edge_angle</w:t>
+      </w:r>
+      <w:proofErr w:type="spellEnd"/>
+      <w:r>
+        <w:rPr>
+          <w:rFonts w:ascii="Times New Roman" w:hAnsi="Times New Roman" w:cs="Times New Roman"/>
+          <w:color w:val="0070C0"/>
+          <w:sz w:val="28"/>
+          <w:szCs w:val="28"/>
+        </w:rPr>
+        <w:t xml:space="preserve"> description</w:t>
+      </w:r>
+    </w:p>
+    <w:p>
+      <w:pPr>
+        <w:rPr>
+          <w:rFonts w:ascii="Times New Roman" w:hAnsi="Times New Roman" w:cs="Times New Roman"/>
+          <w:color w:val="0070C0"/>
+          <w:sz w:val="28"/>
+          <w:szCs w:val="28"/>
+        </w:rPr>
+      </w:pPr>
+    </w:p>
+    <w:p>
+      <w:pPr>
+        <w:rPr>
+          <w:rFonts w:ascii="Times New Roman" w:hAnsi="Times New Roman" w:cs="Times New Roman"/>
+        </w:rPr>
+      </w:pPr>
+      <w:r>
+        <w:rPr>
+          <w:rFonts w:ascii="Times New Roman" w:hAnsi="Times New Roman" w:cs="Times New Roman"/>
+        </w:rPr>
+        <w:t xml:space="preserve">The variable </w:t>
+      </w:r>
+      <w:proofErr w:type="spellStart"/>
+      <w:r>
+        <w:rPr>
+          <w:rFonts w:ascii="Times New Roman" w:hAnsi="Times New Roman" w:cs="Times New Roman"/>
+        </w:rPr>
+        <w:t>c_angle</w:t>
+      </w:r>
+      <w:proofErr w:type="spellEnd"/>
+      <w:r>
+        <w:rPr>
+          <w:rFonts w:ascii="Times New Roman" w:hAnsi="Times New Roman" w:cs="Times New Roman"/>
+        </w:rPr>
+        <w:t xml:space="preserve"> is directly computing the cosine angle between the two vectors and </w:t>
+      </w:r>
+      <w:proofErr w:type="spellStart"/>
+      <w:r>
+        <w:rPr>
+          <w:rFonts w:ascii="Times New Roman" w:hAnsi="Times New Roman" w:cs="Times New Roman"/>
+        </w:rPr>
+        <w:t>s_angle</w:t>
+      </w:r>
+      <w:proofErr w:type="spellEnd"/>
+      <w:r>
+        <w:rPr>
+          <w:rFonts w:ascii="Times New Roman" w:hAnsi="Times New Roman" w:cs="Times New Roman"/>
+        </w:rPr>
+        <w:t xml:space="preserve"> is directly computing the sine of the angle between the two vectors. The first step of the function normalizes </w:t>
+      </w:r>
+      <w:r>
+        <w:rPr>
+          <w:rFonts w:ascii="Times New Roman" w:hAnsi="Times New Roman" w:cs="Times New Roman"/>
+        </w:rPr>
+        <w:t>the two vectors and divides them by this normal, meaning the two vectors now have unit length 1. With this, the two formulas:</w:t>
+      </w:r>
+    </w:p>
+    <w:p>
+      <w:pPr>
+        <w:rPr>
+          <w:rFonts w:ascii="Times New Roman" w:hAnsi="Times New Roman" w:cs="Times New Roman"/>
+        </w:rPr>
+      </w:pPr>
+    </w:p>
+    <w:p>
+      <w:pPr>
+        <w:jc w:val="center"/>
+        <w:rPr>
+          <w:rFonts w:ascii="Times New Roman" w:hAnsi="Times New Roman" w:cs="Times New Roman"/>
+        </w:rPr>
+      </w:pPr>
+      <m:oMath>
+        <m:func>
+          <m:funcPr>
+            <m:ctrlPr>
+              <w:rPr>
+                <w:rFonts w:ascii="Cambria Math" w:hAnsi="Cambria Math" w:cs="Times New Roman"/>
+                <w:i/>
+              </w:rPr>
+            </m:ctrlPr>
+          </m:funcPr>
+          <m:fName>
+            <m:r>
+              <m:rPr>
+                <m:sty m:val="p"/>
+              </m:rPr>
+              <w:rPr>
+                <w:rFonts w:ascii="Cambria Math" w:hAnsi="Cambria Math" w:cs="Times New Roman"/>
+              </w:rPr>
+              <m:t>cos</m:t>
+            </m:r>
+          </m:fName>
+          <m:e>
+            <m:r>
+              <w:rPr>
+                <w:rFonts w:ascii="Cambria Math" w:hAnsi="Cambria Math" w:cs="Times New Roman"/>
+              </w:rPr>
+              <m:t>θ=</m:t>
+            </m:r>
+            <m:f>
+              <m:fPr>
+                <m:ctrlPr>
+                  <w:rPr>
+                    <w:rFonts w:ascii="Cambria Math" w:hAnsi="Cambria Math" w:cs="Times New Roman"/>
+                    <w:i/>
+                  </w:rPr>
+                </m:ctrlPr>
+              </m:fPr>
+              <m:num>
+                <m:acc>
+                  <m:accPr>
+                    <m:chr m:val="⃗"/>
+                    <m:ctrlPr>
+                      <w:rPr>
+                        <w:rFonts w:ascii="Cambria Math" w:hAnsi="Cambria Math" w:cs="Times New Roman"/>
+                        <w:i/>
+                      </w:rPr>
+                    </m:ctrlPr>
+                  </m:accPr>
+                  <m:e>
+                    <m:r>
+                      <w:rPr>
+                        <w:rFonts w:ascii="Cambria Math" w:hAnsi="Cambria Math" w:cs="Times New Roman"/>
+                      </w:rPr>
+                      <m:t>a</m:t>
+                    </m:r>
+                  </m:e>
+                </m:acc>
+                <m:r>
+                  <w:rPr>
+                    <w:rFonts w:ascii="Cambria Math" w:hAnsi="Cambria Math" w:cs="Times New Roman"/>
+                  </w:rPr>
+                  <m:t>⋅</m:t>
+                </m:r>
+                <m:acc>
+                  <m:accPr>
+                    <m:chr m:val="⃗"/>
+                    <m:ctrlPr>
+                      <w:rPr>
+                        <w:rFonts w:ascii="Cambria Math" w:hAnsi="Cambria Math" w:cs="Times New Roman"/>
+                        <w:i/>
+                      </w:rPr>
+                    </m:ctrlPr>
+                  </m:accPr>
+                  <m:e>
+                    <m:r>
+                      <w:rPr>
+                        <w:rFonts w:ascii="Cambria Math" w:hAnsi="Cambria Math" w:cs="Times New Roman"/>
+                      </w:rPr>
+                      <m:t>b</m:t>
+                    </m:r>
+                  </m:e>
+                </m:acc>
+              </m:num>
+              <m:den>
+                <m:d>
+                  <m:dPr>
+                    <m:begChr m:val="|"/>
+                    <m:endChr m:val="|"/>
+                    <m:ctrlPr>
+                      <w:rPr>
+                        <w:rFonts w:ascii="Cambria Math" w:hAnsi="Cambria Math" w:cs="Times New Roman"/>
+                        <w:i/>
+                      </w:rPr>
+                    </m:ctrlPr>
+                  </m:dPr>
+                  <m:e>
+                    <m:r>
+                      <w:rPr>
+                        <w:rFonts w:ascii="Cambria Math" w:hAnsi="Cambria Math" w:cs="Times New Roman"/>
+                      </w:rPr>
+                      <m:t>a</m:t>
+                    </m:r>
+                  </m:e>
+                </m:d>
+                <m:d>
+                  <m:dPr>
+                    <m:begChr m:val="|"/>
+                    <m:endChr m:val="|"/>
+                    <m:ctrlPr>
+                      <w:rPr>
+                        <w:rFonts w:ascii="Cambria Math" w:hAnsi="Cambria Math" w:cs="Times New Roman"/>
+                        <w:i/>
+                      </w:rPr>
+                    </m:ctrlPr>
+                  </m:dPr>
+                  <m:e>
+                    <m:r>
+                      <w:rPr>
+                        <w:rFonts w:ascii="Cambria Math" w:hAnsi="Cambria Math" w:cs="Times New Roman"/>
+                      </w:rPr>
+                      <m:t>b</m:t>
+                    </m:r>
+                  </m:e>
+                </m:d>
+              </m:den>
+            </m:f>
+          </m:e>
+        </m:func>
+      </m:oMath>
+      <w:r>
+        <w:rPr>
+          <w:rFonts w:ascii="Times New Roman" w:hAnsi="Times New Roman" w:cs="Times New Roman"/>
+        </w:rPr>
+        <w:t xml:space="preserve"> and </w:t>
+      </w:r>
+      <m:oMath>
+        <m:func>
+          <m:funcPr>
+            <m:ctrlPr>
+              <w:rPr>
+                <w:rFonts w:ascii="Cambria Math" w:hAnsi="Cambria Math" w:cs="Times New Roman"/>
+                <w:i/>
+                <w:vertAlign w:val="subscript"/>
+              </w:rPr>
+            </m:ctrlPr>
+          </m:funcPr>
+          <m:fName>
+            <m:r>
+              <m:rPr>
+                <m:sty m:val="p"/>
+              </m:rPr>
+              <w:rPr>
+                <w:rFonts w:ascii="Cambria Math" w:hAnsi="Cambria Math" w:cs="Times New Roman"/>
+                <w:vertAlign w:val="subscript"/>
+              </w:rPr>
+              <m:t>sin</m:t>
+            </m:r>
+          </m:fName>
+          <m:e>
+            <m:r>
+              <w:rPr>
+                <w:rFonts w:ascii="Cambria Math" w:hAnsi="Cambria Math" w:cs="Times New Roman"/>
+                <w:vertAlign w:val="subscript"/>
+              </w:rPr>
+              <m:t>θ</m:t>
+            </m:r>
+          </m:e>
+        </m:func>
+        <m:r>
+          <w:rPr>
+            <w:rFonts w:ascii="Cambria Math" w:hAnsi="Cambria Math" w:cs="Times New Roman"/>
+          </w:rPr>
+          <m:t>=</m:t>
+        </m:r>
+        <m:f>
+          <m:fPr>
+            <m:ctrlPr>
+              <w:rPr>
+                <w:rFonts w:ascii="Cambria Math" w:hAnsi="Cambria Math" w:cs="Times New Roman"/>
+                <w:i/>
+              </w:rPr>
+            </m:ctrlPr>
+          </m:fPr>
+          <m:num>
+            <m:acc>
+              <m:accPr>
+                <m:chr m:val="⃗"/>
+                <m:ctrlPr>
+                  <w:rPr>
+                    <w:rFonts w:ascii="Cambria Math" w:hAnsi="Cambria Math" w:cs="Times New Roman"/>
+                    <w:i/>
+                  </w:rPr>
+                </m:ctrlPr>
+              </m:accPr>
+              <m:e>
+                <m:r>
+                  <w:rPr>
+                    <w:rFonts w:ascii="Cambria Math" w:hAnsi="Cambria Math" w:cs="Times New Roman"/>
+                  </w:rPr>
+                  <m:t>a</m:t>
+                </m:r>
+              </m:e>
+            </m:acc>
+            <m:r>
+              <w:rPr>
+                <w:rFonts w:ascii="Cambria Math" w:hAnsi="Cambria Math" w:cs="Times New Roman"/>
+              </w:rPr>
+              <m:t>×</m:t>
+            </m:r>
+            <m:acc>
+              <m:accPr>
+                <m:chr m:val="⃗"/>
+                <m:ctrlPr>
+                  <w:rPr>
+                    <w:rFonts w:ascii="Cambria Math" w:hAnsi="Cambria Math" w:cs="Times New Roman"/>
+                    <w:i/>
+                  </w:rPr>
+                </m:ctrlPr>
+              </m:accPr>
+              <m:e>
+                <m:r>
+                  <w:rPr>
+                    <w:rFonts w:ascii="Cambria Math" w:hAnsi="Cambria Math" w:cs="Times New Roman"/>
+                  </w:rPr>
+                  <m:t>b</m:t>
+                </m:r>
+              </m:e>
+            </m:acc>
+          </m:num>
+          <m:den>
+            <m:d>
+              <m:dPr>
+                <m:begChr m:val="|"/>
+                <m:endChr m:val="|"/>
+                <m:ctrlPr>
+                  <w:rPr>
+                    <w:rFonts w:ascii="Cambria Math" w:hAnsi="Cambria Math" w:cs="Times New Roman"/>
+                    <w:i/>
+                  </w:rPr>
+                </m:ctrlPr>
+              </m:dPr>
+              <m:e>
+                <m:r>
+                  <w:rPr>
+                    <w:rFonts w:ascii="Cambria Math" w:hAnsi="Cambria Math" w:cs="Times New Roman"/>
+                  </w:rPr>
+                  <m:t>a</m:t>
+                </m:r>
+              </m:e>
+            </m:d>
+            <m:r>
+              <w:rPr>
+                <w:rFonts w:ascii="Cambria Math" w:hAnsi="Cambria Math" w:cs="Times New Roman"/>
+              </w:rPr>
+              <m:t>|b|</m:t>
+            </m:r>
+          </m:den>
+        </m:f>
+        <m:r>
+          <w:rPr>
+            <w:rFonts w:ascii="Cambria Math" w:hAnsi="Cambria Math" w:cs="Times New Roman"/>
+          </w:rPr>
+          <m:t xml:space="preserve"> </m:t>
+        </m:r>
+      </m:oMath>
+    </w:p>
+    <w:p>
+      <w:pPr>
+        <w:rPr>
+          <w:rFonts w:ascii="Times New Roman" w:hAnsi="Times New Roman" w:cs="Times New Roman"/>
+        </w:rPr>
+      </w:pPr>
+      <w:r>
+        <w:rPr>
+          <w:rFonts w:ascii="Times New Roman" w:hAnsi="Times New Roman" w:cs="Times New Roman"/>
+        </w:rPr>
+        <w:lastRenderedPageBreak/>
+        <w:t xml:space="preserve">We now have </w:t>
+      </w:r>
+      <m:oMath>
+        <m:func>
+          <m:funcPr>
+            <m:ctrlPr>
+              <w:rPr>
+                <w:rFonts w:ascii="Cambria Math" w:hAnsi="Cambria Math" w:cs="Times New Roman"/>
+                <w:i/>
+              </w:rPr>
+            </m:ctrlPr>
+          </m:funcPr>
+          <m:fName>
+            <m:r>
+              <m:rPr>
+                <m:sty m:val="p"/>
+              </m:rPr>
+              <w:rPr>
+                <w:rFonts w:ascii="Cambria Math" w:hAnsi="Cambria Math" w:cs="Times New Roman"/>
+              </w:rPr>
+              <m:t>cos</m:t>
+            </m:r>
+          </m:fName>
+          <m:e>
+            <m:r>
+              <w:rPr>
+                <w:rFonts w:ascii="Cambria Math" w:hAnsi="Cambria Math" w:cs="Times New Roman"/>
+              </w:rPr>
+              <m:t>θ=</m:t>
+            </m:r>
+            <m:acc>
+              <m:accPr>
+                <m:chr m:val="⃗"/>
+                <m:ctrlPr>
+                  <w:rPr>
+                    <w:rFonts w:ascii="Cambria Math" w:hAnsi="Cambria Math" w:cs="Times New Roman"/>
+                    <w:i/>
+                  </w:rPr>
+                </m:ctrlPr>
+              </m:accPr>
+              <m:e>
+                <m:r>
+                  <w:rPr>
+                    <w:rFonts w:ascii="Cambria Math" w:hAnsi="Cambria Math" w:cs="Times New Roman"/>
+                  </w:rPr>
+                  <m:t>a</m:t>
+                </m:r>
+              </m:e>
+            </m:acc>
+            <m:r>
+              <w:rPr>
+                <w:rFonts w:ascii="Cambria Math" w:hAnsi="Cambria Math" w:cs="Times New Roman"/>
+              </w:rPr>
+              <m:t>⋅</m:t>
+            </m:r>
+            <m:acc>
+              <m:accPr>
+                <m:chr m:val="⃗"/>
+                <m:ctrlPr>
+                  <w:rPr>
+                    <w:rFonts w:ascii="Cambria Math" w:hAnsi="Cambria Math" w:cs="Times New Roman"/>
+                    <w:i/>
+                  </w:rPr>
+                </m:ctrlPr>
+              </m:accPr>
+              <m:e>
+                <m:r>
+                  <w:rPr>
+                    <w:rFonts w:ascii="Cambria Math" w:hAnsi="Cambria Math" w:cs="Times New Roman"/>
+                  </w:rPr>
+                  <m:t>b</m:t>
+                </m:r>
+              </m:e>
+            </m:acc>
+          </m:e>
+        </m:func>
+      </m:oMath>
+      <w:r>
+        <w:rPr>
+          <w:rFonts w:ascii="Times New Roman" w:hAnsi="Times New Roman" w:cs="Times New Roman"/>
+        </w:rPr>
+        <w:t xml:space="preserve"> and </w:t>
+      </w:r>
+      <m:oMath>
+        <m:func>
+          <m:funcPr>
+            <m:ctrlPr>
+              <w:rPr>
+                <w:rFonts w:ascii="Cambria Math" w:hAnsi="Cambria Math" w:cs="Times New Roman"/>
+                <w:i/>
+              </w:rPr>
+            </m:ctrlPr>
+          </m:funcPr>
+          <m:fName>
+            <m:r>
+              <m:rPr>
+                <m:sty m:val="p"/>
+              </m:rPr>
+              <w:rPr>
+                <w:rFonts w:ascii="Cambria Math" w:hAnsi="Cambria Math" w:cs="Times New Roman"/>
+              </w:rPr>
+              <m:t>sin</m:t>
+            </m:r>
+          </m:fName>
+          <m:e>
+            <m:r>
+              <w:rPr>
+                <w:rFonts w:ascii="Cambria Math" w:hAnsi="Cambria Math" w:cs="Times New Roman"/>
+              </w:rPr>
+              <m:t>θ</m:t>
+            </m:r>
+          </m:e>
+        </m:func>
+        <m:r>
+          <w:rPr>
+            <w:rFonts w:ascii="Cambria Math" w:hAnsi="Cambria Math" w:cs="Times New Roman"/>
+          </w:rPr>
+          <m:t>=</m:t>
+        </m:r>
+        <m:acc>
+          <m:accPr>
+            <m:chr m:val="⃗"/>
+            <m:ctrlPr>
+              <w:rPr>
+                <w:rFonts w:ascii="Cambria Math" w:hAnsi="Cambria Math" w:cs="Times New Roman"/>
+                <w:i/>
+              </w:rPr>
+            </m:ctrlPr>
+          </m:accPr>
+          <m:e>
+            <m:r>
+              <w:rPr>
+                <w:rFonts w:ascii="Cambria Math" w:hAnsi="Cambria Math" w:cs="Times New Roman"/>
+              </w:rPr>
+              <m:t>a</m:t>
+            </m:r>
+          </m:e>
+        </m:acc>
+        <m:r>
+          <w:rPr>
+            <w:rFonts w:ascii="Cambria Math" w:hAnsi="Cambria Math" w:cs="Times New Roman"/>
+          </w:rPr>
+          <m:t>×</m:t>
+        </m:r>
+        <m:acc>
+          <m:accPr>
+            <m:chr m:val="⃗"/>
+            <m:ctrlPr>
+              <w:rPr>
+                <w:rFonts w:ascii="Cambria Math" w:hAnsi="Cambria Math" w:cs="Times New Roman"/>
+                <w:i/>
+              </w:rPr>
+            </m:ctrlPr>
+          </m:accPr>
+          <m:e>
+            <m:r>
+              <w:rPr>
+                <w:rFonts w:ascii="Cambria Math" w:hAnsi="Cambria Math" w:cs="Times New Roman"/>
+              </w:rPr>
+              <m:t>b</m:t>
+            </m:r>
+          </m:e>
+        </m:acc>
+      </m:oMath>
+      <w:r>
+        <w:rPr>
+          <w:rFonts w:ascii="Times New Roman" w:hAnsi="Times New Roman" w:cs="Times New Roman"/>
+        </w:rPr>
+        <w:t xml:space="preserve">. </w:t>
+      </w:r>
+      <w:r>
+        <w:rPr>
+          <w:rFonts w:ascii="Times New Roman" w:hAnsi="Times New Roman" w:cs="Times New Roman"/>
+        </w:rPr>
+        <w:t xml:space="preserve">Being that we now have the sine and the cosine of the angle, by dividing them, we get the </w:t>
+      </w:r>
+      <m:oMath>
+        <m:func>
+          <m:funcPr>
+            <m:ctrlPr>
+              <w:rPr>
+                <w:rFonts w:ascii="Cambria Math" w:hAnsi="Cambria Math" w:cs="Times New Roman"/>
+                <w:i/>
+              </w:rPr>
+            </m:ctrlPr>
+          </m:funcPr>
+          <m:fName>
+            <m:r>
+              <m:rPr>
+                <m:sty m:val="p"/>
+              </m:rPr>
+              <w:rPr>
+                <w:rFonts w:ascii="Cambria Math" w:hAnsi="Cambria Math" w:cs="Times New Roman"/>
+              </w:rPr>
+              <m:t>tan</m:t>
+            </m:r>
+          </m:fName>
+          <m:e>
+            <m:r>
+              <w:rPr>
+                <w:rFonts w:ascii="Cambria Math" w:hAnsi="Cambria Math" w:cs="Times New Roman"/>
+              </w:rPr>
+              <m:t>θ</m:t>
+            </m:r>
+          </m:e>
+        </m:func>
+      </m:oMath>
+      <w:r>
+        <w:rPr>
+          <w:rFonts w:ascii="Times New Roman" w:hAnsi="Times New Roman" w:cs="Times New Roman"/>
+        </w:rPr>
+        <w:t xml:space="preserve">. Then making use of the property that </w:t>
+      </w:r>
+      <m:oMath>
+        <m:func>
+          <m:funcPr>
+            <m:ctrlPr>
+              <w:rPr>
+                <w:rFonts w:ascii="Cambria Math" w:hAnsi="Cambria Math" w:cs="Times New Roman"/>
+                <w:i/>
+              </w:rPr>
+            </m:ctrlPr>
+          </m:funcPr>
+          <m:fName>
+            <m:sSup>
+              <m:sSupPr>
+                <m:ctrlPr>
+                  <w:rPr>
+                    <w:rFonts w:ascii="Cambria Math" w:hAnsi="Cambria Math" w:cs="Times New Roman"/>
+                  </w:rPr>
+                </m:ctrlPr>
+              </m:sSupPr>
+              <m:e>
+                <m:r>
+                  <m:rPr>
+                    <m:sty m:val="p"/>
+                  </m:rPr>
+                  <w:rPr>
+                    <w:rFonts w:ascii="Cambria Math" w:hAnsi="Cambria Math" w:cs="Times New Roman"/>
+                  </w:rPr>
+                  <m:t>tan</m:t>
+                </m:r>
+              </m:e>
+              <m:sup>
+                <m:r>
+                  <m:rPr>
+                    <m:sty m:val="p"/>
+                  </m:rPr>
+                  <w:rPr>
+                    <w:rFonts w:ascii="Cambria Math" w:hAnsi="Cambria Math" w:cs="Times New Roman"/>
+                  </w:rPr>
+                  <m:t>-1</m:t>
+                </m:r>
+              </m:sup>
+            </m:sSup>
+          </m:fName>
+          <m:e>
+            <m:func>
+              <m:funcPr>
+                <m:ctrlPr>
+                  <w:rPr>
+                    <w:rFonts w:ascii="Cambria Math" w:hAnsi="Cambria Math" w:cs="Times New Roman"/>
+                    <w:i/>
+                  </w:rPr>
+                </m:ctrlPr>
+              </m:funcPr>
+              <m:fName>
+                <m:r>
+                  <m:rPr>
+                    <m:sty m:val="p"/>
+                  </m:rPr>
+                  <w:rPr>
+                    <w:rFonts w:ascii="Cambria Math" w:hAnsi="Cambria Math" w:cs="Times New Roman"/>
+                  </w:rPr>
+                  <m:t>tan</m:t>
+                </m:r>
+              </m:fName>
+              <m:e>
+                <m:r>
+                  <w:rPr>
+                    <w:rFonts w:ascii="Cambria Math" w:hAnsi="Cambria Math" w:cs="Times New Roman"/>
+                  </w:rPr>
+                  <m:t>θ</m:t>
+                </m:r>
+              </m:e>
+            </m:func>
+          </m:e>
+        </m:func>
+        <m:r>
+          <w:rPr>
+            <w:rFonts w:ascii="Cambria Math" w:hAnsi="Cambria Math" w:cs="Times New Roman"/>
+          </w:rPr>
+          <m:t>=θ</m:t>
+        </m:r>
+      </m:oMath>
+      <w:r>
+        <w:rPr>
+          <w:rFonts w:ascii="Times New Roman" w:hAnsi="Times New Roman" w:cs="Times New Roman"/>
+        </w:rPr>
+        <w:t xml:space="preserve">, we </w:t>
+      </w:r>
+      <w:proofErr w:type="gramStart"/>
+      <w:r>
+        <w:rPr>
+          <w:rFonts w:ascii="Times New Roman" w:hAnsi="Times New Roman" w:cs="Times New Roman"/>
+        </w:rPr>
+        <w:t>are able to</w:t>
+      </w:r>
+      <w:proofErr w:type="gramEnd"/>
+      <w:r>
+        <w:rPr>
+          <w:rFonts w:ascii="Times New Roman" w:hAnsi="Times New Roman" w:cs="Times New Roman"/>
+        </w:rPr>
+        <w:t xml:space="preserve"> obtain the actual angle.</w:t>
+      </w:r>
+    </w:p>
+    <w:p>
+      <w:pPr>
+        <w:rPr>
+          <w:rFonts w:ascii="Times New Roman" w:hAnsi="Times New Roman" w:cs="Times New Roman"/>
+          <w:color w:val="0070C0"/>
+          <w:sz w:val="28"/>
+          <w:szCs w:val="28"/>
+        </w:rPr>
+      </w:pPr>
+    </w:p>
+    <w:p>
+      <w:pPr>
+        <w:rPr>
+          <w:rFonts w:ascii="Times New Roman" w:hAnsi="Times New Roman" w:cs="Times New Roman"/>
+          <w:color w:val="800180"/>
+          <w:sz w:val="28"/>
+          <w:szCs w:val="28"/>
+        </w:rPr>
+      </w:pPr>
+      <w:r>
+        <w:rPr>
+          <w:rFonts w:ascii="Times New Roman" w:hAnsi="Times New Roman" w:cs="Times New Roman"/>
+          <w:color w:val="0070C0"/>
+          <w:sz w:val="28"/>
+          <w:szCs w:val="28"/>
+        </w:rPr>
+        <w:t>Question 1.2</w:t>
       </w:r>
       <w:r>
         <w:rPr>
@@ -1491,205 +2252,174 @@
       <w:r>
         <w:rPr>
           <w:rFonts w:ascii="Times New Roman" w:hAnsi="Times New Roman" w:cs="Times New Roman"/>
-          <w:color w:val="00FF00"/>
-          <w:sz w:val="28"/>
-          <w:szCs w:val="28"/>
-          <w:highlight w:val="green"/>
+          <w:color w:val="800180"/>
+          <w:sz w:val="28"/>
+          <w:szCs w:val="28"/>
+          <w:highlight w:val="darkMagenta"/>
         </w:rPr>
         <w:t>_</w:t>
       </w:r>
       <w:r>
         <w:rPr>
           <w:rFonts w:ascii="Times New Roman" w:hAnsi="Times New Roman" w:cs="Times New Roman"/>
+          <w:color w:val="FFFFFF" w:themeColor="background1"/>
+          <w:sz w:val="28"/>
+          <w:szCs w:val="28"/>
+          <w:highlight w:val="darkMagenta"/>
+        </w:rPr>
+        <w:t>code</w:t>
+      </w:r>
+      <w:r>
+        <w:rPr>
+          <w:rFonts w:ascii="Times New Roman" w:hAnsi="Times New Roman" w:cs="Times New Roman"/>
+          <w:color w:val="800180"/>
+          <w:sz w:val="28"/>
+          <w:szCs w:val="28"/>
+          <w:highlight w:val="darkMagenta"/>
+        </w:rPr>
+        <w:t>_</w:t>
+      </w:r>
+      <w:r>
+        <w:rPr>
+          <w:rFonts w:ascii="Times New Roman" w:hAnsi="Times New Roman" w:cs="Times New Roman"/>
+          <w:color w:val="0070C0"/>
+          <w:sz w:val="28"/>
+          <w:szCs w:val="28"/>
+        </w:rPr>
+        <w:t>:</w:t>
+      </w:r>
+      <w:r>
+        <w:rPr>
+          <w:rFonts w:ascii="Times New Roman" w:hAnsi="Times New Roman" w:cs="Times New Roman"/>
+          <w:color w:val="0070C0"/>
+          <w:sz w:val="28"/>
+          <w:szCs w:val="28"/>
+        </w:rPr>
+        <w:t xml:space="preserve"> </w:t>
+      </w:r>
+      <w:proofErr w:type="spellStart"/>
+      <w:r>
+        <w:rPr>
+          <w:rFonts w:ascii="Times New Roman" w:hAnsi="Times New Roman" w:cs="Times New Roman"/>
+          <w:color w:val="0070C0"/>
+          <w:sz w:val="28"/>
+          <w:szCs w:val="28"/>
+        </w:rPr>
+        <w:t>Edge.</w:t>
+      </w:r>
+      <w:r>
+        <w:rPr>
+          <w:rFonts w:ascii="Times New Roman" w:hAnsi="Times New Roman" w:cs="Times New Roman"/>
+          <w:color w:val="0070C0"/>
+          <w:sz w:val="28"/>
+          <w:szCs w:val="28"/>
+        </w:rPr>
+        <w:t>is_</w:t>
+      </w:r>
+      <w:proofErr w:type="gramStart"/>
+      <w:r>
+        <w:rPr>
+          <w:rFonts w:ascii="Times New Roman" w:hAnsi="Times New Roman" w:cs="Times New Roman"/>
+          <w:color w:val="0070C0"/>
+          <w:sz w:val="28"/>
+          <w:szCs w:val="28"/>
+        </w:rPr>
+        <w:t>collision</w:t>
+      </w:r>
+      <w:proofErr w:type="spellEnd"/>
+      <w:r>
+        <w:rPr>
+          <w:rFonts w:ascii="Times New Roman" w:hAnsi="Times New Roman" w:cs="Times New Roman"/>
+          <w:color w:val="0070C0"/>
+          <w:sz w:val="28"/>
+          <w:szCs w:val="28"/>
+        </w:rPr>
+        <w:t>(</w:t>
+      </w:r>
+      <w:proofErr w:type="gramEnd"/>
+      <w:r>
+        <w:rPr>
+          <w:rFonts w:ascii="Times New Roman" w:hAnsi="Times New Roman" w:cs="Times New Roman"/>
+          <w:color w:val="0070C0"/>
+          <w:sz w:val="28"/>
+          <w:szCs w:val="28"/>
+        </w:rPr>
+        <w:t>)</w:t>
+      </w:r>
+    </w:p>
+    <w:p>
+      <w:pPr>
+        <w:rPr>
+          <w:rFonts w:ascii="Times New Roman" w:hAnsi="Times New Roman" w:cs="Times New Roman"/>
           <w:color w:val="000000" w:themeColor="text1"/>
-          <w:sz w:val="28"/>
-          <w:szCs w:val="28"/>
-          <w:highlight w:val="green"/>
-        </w:rPr>
-        <w:t>report</w:t>
-      </w:r>
-      <w:r>
-        <w:rPr>
-          <w:rFonts w:ascii="Times New Roman" w:hAnsi="Times New Roman" w:cs="Times New Roman"/>
-          <w:color w:val="00FF00"/>
-          <w:sz w:val="28"/>
-          <w:szCs w:val="28"/>
-          <w:highlight w:val="green"/>
-        </w:rPr>
-        <w:t>_</w:t>
-      </w:r>
-      <w:r>
-        <w:rPr>
-          <w:rFonts w:ascii="Times New Roman" w:hAnsi="Times New Roman" w:cs="Times New Roman"/>
-          <w:color w:val="0070C0"/>
-          <w:sz w:val="28"/>
-          <w:szCs w:val="28"/>
-        </w:rPr>
-        <w:t xml:space="preserve">: </w:t>
-      </w:r>
-      <w:proofErr w:type="spellStart"/>
-      <w:r>
-        <w:rPr>
-          <w:rFonts w:ascii="Times New Roman" w:hAnsi="Times New Roman" w:cs="Times New Roman"/>
-          <w:color w:val="0070C0"/>
-          <w:sz w:val="28"/>
-          <w:szCs w:val="28"/>
-        </w:rPr>
-        <w:t>edge_angle</w:t>
-      </w:r>
-      <w:proofErr w:type="spellEnd"/>
-      <w:r>
-        <w:rPr>
-          <w:rFonts w:ascii="Times New Roman" w:hAnsi="Times New Roman" w:cs="Times New Roman"/>
-          <w:color w:val="0070C0"/>
-          <w:sz w:val="28"/>
-          <w:szCs w:val="28"/>
-        </w:rPr>
-        <w:t xml:space="preserve"> description</w:t>
-      </w:r>
-    </w:p>
-    <w:p>
-      <w:pPr>
-        <w:rPr>
-          <w:rFonts w:ascii="Times New Roman" w:hAnsi="Times New Roman" w:cs="Times New Roman"/>
-          <w:color w:val="0070C0"/>
-          <w:sz w:val="28"/>
-          <w:szCs w:val="28"/>
-        </w:rPr>
-      </w:pPr>
-    </w:p>
-    <w:p>
-      <w:pPr>
-        <w:rPr>
-          <w:rFonts w:ascii="Times New Roman" w:hAnsi="Times New Roman" w:cs="Times New Roman"/>
-          <w:color w:val="800180"/>
-          <w:sz w:val="28"/>
-          <w:szCs w:val="28"/>
-        </w:rPr>
-      </w:pPr>
-      <w:r>
-        <w:rPr>
-          <w:rFonts w:ascii="Times New Roman" w:hAnsi="Times New Roman" w:cs="Times New Roman"/>
-          <w:color w:val="0070C0"/>
-          <w:sz w:val="28"/>
-          <w:szCs w:val="28"/>
-        </w:rPr>
-        <w:t>Question 1.2</w:t>
-      </w:r>
-      <w:r>
-        <w:rPr>
-          <w:rFonts w:ascii="Times New Roman" w:hAnsi="Times New Roman" w:cs="Times New Roman"/>
-          <w:color w:val="0070C0"/>
-          <w:sz w:val="28"/>
-          <w:szCs w:val="28"/>
-        </w:rPr>
-        <w:t xml:space="preserve"> </w:t>
-      </w:r>
-      <w:r>
-        <w:rPr>
-          <w:rFonts w:ascii="Times New Roman" w:hAnsi="Times New Roman" w:cs="Times New Roman"/>
-          <w:color w:val="800180"/>
-          <w:sz w:val="28"/>
-          <w:szCs w:val="28"/>
-          <w:highlight w:val="darkMagenta"/>
-        </w:rPr>
-        <w:t>_</w:t>
-      </w:r>
-      <w:r>
-        <w:rPr>
-          <w:rFonts w:ascii="Times New Roman" w:hAnsi="Times New Roman" w:cs="Times New Roman"/>
-          <w:color w:val="FFFFFF" w:themeColor="background1"/>
-          <w:sz w:val="28"/>
-          <w:szCs w:val="28"/>
-          <w:highlight w:val="darkMagenta"/>
-        </w:rPr>
-        <w:t>code</w:t>
-      </w:r>
-      <w:r>
-        <w:rPr>
-          <w:rFonts w:ascii="Times New Roman" w:hAnsi="Times New Roman" w:cs="Times New Roman"/>
-          <w:color w:val="800180"/>
-          <w:sz w:val="28"/>
-          <w:szCs w:val="28"/>
-          <w:highlight w:val="darkMagenta"/>
-        </w:rPr>
-        <w:t>_</w:t>
-      </w:r>
-      <w:r>
-        <w:rPr>
-          <w:rFonts w:ascii="Times New Roman" w:hAnsi="Times New Roman" w:cs="Times New Roman"/>
-          <w:color w:val="0070C0"/>
-          <w:sz w:val="28"/>
-          <w:szCs w:val="28"/>
-        </w:rPr>
-        <w:t>:</w:t>
-      </w:r>
-      <w:r>
-        <w:rPr>
-          <w:rFonts w:ascii="Times New Roman" w:hAnsi="Times New Roman" w:cs="Times New Roman"/>
-          <w:color w:val="0070C0"/>
-          <w:sz w:val="28"/>
-          <w:szCs w:val="28"/>
-        </w:rPr>
-        <w:t xml:space="preserve"> </w:t>
-      </w:r>
-      <w:proofErr w:type="spellStart"/>
-      <w:r>
-        <w:rPr>
-          <w:rFonts w:ascii="Times New Roman" w:hAnsi="Times New Roman" w:cs="Times New Roman"/>
-          <w:color w:val="0070C0"/>
-          <w:sz w:val="28"/>
-          <w:szCs w:val="28"/>
-        </w:rPr>
-        <w:t>Edge.</w:t>
-      </w:r>
-      <w:r>
-        <w:rPr>
-          <w:rFonts w:ascii="Times New Roman" w:hAnsi="Times New Roman" w:cs="Times New Roman"/>
-          <w:color w:val="0070C0"/>
-          <w:sz w:val="28"/>
-          <w:szCs w:val="28"/>
-        </w:rPr>
-        <w:t>is_</w:t>
+        </w:rPr>
+      </w:pPr>
+    </w:p>
+    <w:p>
+      <w:pPr>
+        <w:rPr>
+          <w:rFonts w:ascii="Times New Roman" w:hAnsi="Times New Roman" w:cs="Times New Roman"/>
+          <w:color w:val="000000" w:themeColor="text1"/>
+        </w:rPr>
+      </w:pPr>
+      <w:r>
+        <w:rPr>
+          <w:rFonts w:ascii="Times New Roman" w:hAnsi="Times New Roman" w:cs="Times New Roman"/>
+          <w:color w:val="000000" w:themeColor="text1"/>
+        </w:rPr>
+        <w:t xml:space="preserve"> My first attempt at t</w:t>
+      </w:r>
+      <w:r>
+        <w:rPr>
+          <w:rFonts w:ascii="Times New Roman" w:hAnsi="Times New Roman" w:cs="Times New Roman"/>
+          <w:color w:val="000000" w:themeColor="text1"/>
+        </w:rPr>
+        <w:t>his method ma</w:t>
+      </w:r>
+      <w:r>
+        <w:rPr>
+          <w:rFonts w:ascii="Times New Roman" w:hAnsi="Times New Roman" w:cs="Times New Roman"/>
+          <w:color w:val="000000" w:themeColor="text1"/>
+        </w:rPr>
+        <w:t xml:space="preserve">de </w:t>
+      </w:r>
+      <w:r>
+        <w:rPr>
+          <w:rFonts w:ascii="Times New Roman" w:hAnsi="Times New Roman" w:cs="Times New Roman"/>
+          <w:color w:val="000000" w:themeColor="text1"/>
+        </w:rPr>
+        <w:t xml:space="preserve">use </w:t>
+      </w:r>
+      <w:r>
+        <w:rPr>
+          <w:rFonts w:ascii="Times New Roman" w:hAnsi="Times New Roman" w:cs="Times New Roman"/>
+          <w:color w:val="000000" w:themeColor="text1"/>
+        </w:rPr>
+        <w:t xml:space="preserve">of the orientation of a 3-point line </w:t>
+      </w:r>
+      <w:r>
+        <w:rPr>
+          <w:rFonts w:ascii="Times New Roman" w:hAnsi="Times New Roman" w:cs="Times New Roman"/>
+          <w:color w:val="000000" w:themeColor="text1"/>
+        </w:rPr>
+        <w:t xml:space="preserve">segment to determine whether the </w:t>
       </w:r>
       <w:proofErr w:type="gramStart"/>
       <w:r>
         <w:rPr>
           <w:rFonts w:ascii="Times New Roman" w:hAnsi="Times New Roman" w:cs="Times New Roman"/>
-          <w:color w:val="0070C0"/>
-          <w:sz w:val="28"/>
-          <w:szCs w:val="28"/>
-        </w:rPr>
-        <w:t>collision</w:t>
-      </w:r>
-      <w:proofErr w:type="spellEnd"/>
-      <w:r>
-        <w:rPr>
-          <w:rFonts w:ascii="Times New Roman" w:hAnsi="Times New Roman" w:cs="Times New Roman"/>
-          <w:color w:val="0070C0"/>
-          <w:sz w:val="28"/>
-          <w:szCs w:val="28"/>
-        </w:rPr>
-        <w:t>(</w:t>
+          <w:color w:val="000000" w:themeColor="text1"/>
+        </w:rPr>
+        <w:t>two line</w:t>
       </w:r>
       <w:proofErr w:type="gramEnd"/>
       <w:r>
         <w:rPr>
           <w:rFonts w:ascii="Times New Roman" w:hAnsi="Times New Roman" w:cs="Times New Roman"/>
-          <w:color w:val="0070C0"/>
-          <w:sz w:val="28"/>
-          <w:szCs w:val="28"/>
-        </w:rPr>
-        <w:t>)</w:t>
-      </w:r>
-    </w:p>
-    <w:p>
-      <w:pPr>
-        <w:rPr>
-          <w:rFonts w:ascii="Times New Roman" w:hAnsi="Times New Roman" w:cs="Times New Roman"/>
           <w:color w:val="000000" w:themeColor="text1"/>
         </w:rPr>
-      </w:pPr>
+        <w:t xml:space="preserve"> segments being compared are intersecting.</w:t>
+      </w:r>
     </w:p>
     <w:p>
       <w:pPr>
@@ -1698,64 +2428,62 @@
           <w:color w:val="000000" w:themeColor="text1"/>
         </w:rPr>
       </w:pPr>
-      <w:r>
+    </w:p>
+    <w:p>
+      <w:pPr>
         <w:rPr>
           <w:rFonts w:ascii="Times New Roman" w:hAnsi="Times New Roman" w:cs="Times New Roman"/>
           <w:color w:val="000000" w:themeColor="text1"/>
         </w:rPr>
-        <w:t xml:space="preserve">This method makes use </w:t>
-      </w:r>
+      </w:pPr>
       <w:r>
         <w:rPr>
           <w:rFonts w:ascii="Times New Roman" w:hAnsi="Times New Roman" w:cs="Times New Roman"/>
           <w:color w:val="000000" w:themeColor="text1"/>
         </w:rPr>
-        <w:t xml:space="preserve">of the orientation of a 3-point line </w:t>
+        <w:t>I had d</w:t>
       </w:r>
       <w:r>
         <w:rPr>
           <w:rFonts w:ascii="Times New Roman" w:hAnsi="Times New Roman" w:cs="Times New Roman"/>
           <w:color w:val="000000" w:themeColor="text1"/>
         </w:rPr>
-        <w:t>segment to determine whether the two line segments being compared are intersecting.</w:t>
-      </w:r>
-    </w:p>
-    <w:p>
-      <w:pPr>
+        <w:t xml:space="preserve">efined in me570_geometry.py is a function called ‘orientation’ </w:t>
+      </w:r>
+      <w:r>
         <w:rPr>
           <w:rFonts w:ascii="Times New Roman" w:hAnsi="Times New Roman" w:cs="Times New Roman"/>
           <w:color w:val="000000" w:themeColor="text1"/>
         </w:rPr>
-      </w:pPr>
-    </w:p>
-    <w:p>
-      <w:pPr>
+        <w:t xml:space="preserve">that </w:t>
+      </w:r>
+      <w:r>
         <w:rPr>
           <w:rFonts w:ascii="Times New Roman" w:hAnsi="Times New Roman" w:cs="Times New Roman"/>
           <w:color w:val="000000" w:themeColor="text1"/>
         </w:rPr>
-      </w:pPr>
+        <w:t>determine</w:t>
+      </w:r>
       <w:r>
         <w:rPr>
           <w:rFonts w:ascii="Times New Roman" w:hAnsi="Times New Roman" w:cs="Times New Roman"/>
           <w:color w:val="000000" w:themeColor="text1"/>
         </w:rPr>
-        <w:t>Defined in me570_geometry.py is a function called ‘orientation’ which determines if a line segment defined by 3 points is completely straight (collinear)</w:t>
+        <w:t>d</w:t>
       </w:r>
       <w:r>
         <w:rPr>
           <w:rFonts w:ascii="Times New Roman" w:hAnsi="Times New Roman" w:cs="Times New Roman"/>
           <w:color w:val="000000" w:themeColor="text1"/>
         </w:rPr>
-        <w:t xml:space="preserve"> or curling in the </w:t>
+        <w:t xml:space="preserve"> if a line segment defined by 3 points is completely straight (collinear)</w:t>
       </w:r>
       <w:r>
         <w:rPr>
           <w:rFonts w:ascii="Times New Roman" w:hAnsi="Times New Roman" w:cs="Times New Roman"/>
           <w:color w:val="000000" w:themeColor="text1"/>
         </w:rPr>
-        <w:lastRenderedPageBreak/>
-        <w:t>clockwise/counterclockwise direction</w:t>
+        <w:t xml:space="preserve"> or curling in the clockwise/counterclockwise direction</w:t>
       </w:r>
       <w:r>
         <w:rPr>
@@ -3460,6 +4188,29 @@
           <w:color w:val="000000" w:themeColor="text1"/>
         </w:rPr>
       </w:pPr>
+    </w:p>
+    <w:p>
+      <w:pPr>
+        <w:rPr>
+          <w:rFonts w:ascii="Times New Roman" w:hAnsi="Times New Roman" w:cs="Times New Roman"/>
+          <w:color w:val="000000" w:themeColor="text1"/>
+        </w:rPr>
+      </w:pPr>
+      <w:r>
+        <w:rPr>
+          <w:rFonts w:ascii="Times New Roman" w:hAnsi="Times New Roman" w:cs="Times New Roman"/>
+          <w:color w:val="000000" w:themeColor="text1"/>
+        </w:rPr>
+        <w:t>I soon realized that this method would not entirely work for the edge cases we had to test for, because it would always return the intersection. I then decided to switch to the more accepted version of parametric curves. This is now the version that is implemented in my code.</w:t>
+      </w:r>
+    </w:p>
+    <w:p>
+      <w:pPr>
+        <w:rPr>
+          <w:rFonts w:ascii="Times New Roman" w:hAnsi="Times New Roman" w:cs="Times New Roman"/>
+          <w:color w:val="000000" w:themeColor="text1"/>
+        </w:rPr>
+      </w:pPr>
       <w:r>
         <w:rPr>
           <w:rFonts w:ascii="Times New Roman" w:hAnsi="Times New Roman" w:cs="Times New Roman"/>
@@ -3852,6 +4603,7 @@
         <w:rPr>
           <w:rFonts w:ascii="Times New Roman" w:hAnsi="Times New Roman" w:cs="Times New Roman"/>
         </w:rPr>
+        <w:lastRenderedPageBreak/>
         <w:t>T</w:t>
       </w:r>
       <w:r>
@@ -4018,7 +4770,6 @@
           <w:sz w:val="28"/>
           <w:szCs w:val="28"/>
         </w:rPr>
-        <w:lastRenderedPageBreak/>
         <w:drawing>
           <wp:inline distT="0" distB="0" distL="0" distR="0" wp14:anchorId="23C89C1D" wp14:editId="74D8DA66">
             <wp:extent cx="2889885" cy="2167414"/>
@@ -4458,187 +5209,200 @@
       <w:pPr>
         <w:rPr>
           <w:rFonts w:ascii="Times New Roman" w:hAnsi="Times New Roman" w:cs="Times New Roman"/>
-          <w:color w:val="800180"/>
-          <w:sz w:val="28"/>
-          <w:szCs w:val="28"/>
-          <w:vertAlign w:val="subscript"/>
-        </w:rPr>
-      </w:pPr>
-      <w:r>
-        <w:rPr>
-          <w:rFonts w:ascii="Times New Roman" w:hAnsi="Times New Roman" w:cs="Times New Roman"/>
-        </w:rPr>
-        <w:t xml:space="preserve">I do not feel I had too much difficulty with this method as </w:t>
-      </w:r>
-      <w:r>
-        <w:rPr>
-          <w:rFonts w:ascii="Times New Roman" w:hAnsi="Times New Roman" w:cs="Times New Roman"/>
-        </w:rPr>
-        <w:t xml:space="preserve">it was simply making use of the </w:t>
+          <w:color w:val="0070C0"/>
+          <w:sz w:val="28"/>
+          <w:szCs w:val="28"/>
+        </w:rPr>
+      </w:pPr>
+      <w:r>
+        <w:rPr>
+          <w:rFonts w:ascii="Times New Roman" w:hAnsi="Times New Roman" w:cs="Times New Roman"/>
+        </w:rPr>
+        <w:t>This method gave me a lot of trouble</w:t>
+      </w:r>
+      <w:r>
+        <w:rPr>
+          <w:rFonts w:ascii="Times New Roman" w:hAnsi="Times New Roman" w:cs="Times New Roman"/>
+        </w:rPr>
+        <w:t xml:space="preserve"> in trying to figure out how to represent whether a vertex was considered in collision. I had tried many different things, and I think I finally was able to get something that works properly. However, I realized that through the </w:t>
       </w:r>
       <w:proofErr w:type="spellStart"/>
       <w:r>
         <w:rPr>
           <w:rFonts w:ascii="Times New Roman" w:hAnsi="Times New Roman" w:cs="Times New Roman"/>
         </w:rPr>
-        <w:t>is_</w:t>
+        <w:t>is_visible_test</w:t>
+      </w:r>
+      <w:proofErr w:type="spellEnd"/>
+      <w:r>
+        <w:rPr>
+          <w:rFonts w:ascii="Times New Roman" w:hAnsi="Times New Roman" w:cs="Times New Roman"/>
+        </w:rPr>
+        <w:t xml:space="preserve"> that something may be incorrect with my </w:t>
+      </w:r>
+      <w:proofErr w:type="spellStart"/>
+      <w:r>
+        <w:rPr>
+          <w:rFonts w:ascii="Times New Roman" w:hAnsi="Times New Roman" w:cs="Times New Roman"/>
+        </w:rPr>
+        <w:t>self_occluded</w:t>
+      </w:r>
+      <w:proofErr w:type="spellEnd"/>
+      <w:r>
+        <w:rPr>
+          <w:rFonts w:ascii="Times New Roman" w:hAnsi="Times New Roman" w:cs="Times New Roman"/>
+        </w:rPr>
+        <w:t xml:space="preserve"> function or </w:t>
+      </w:r>
+      <w:proofErr w:type="spellStart"/>
+      <w:r>
+        <w:rPr>
+          <w:rFonts w:ascii="Times New Roman" w:hAnsi="Times New Roman" w:cs="Times New Roman"/>
+        </w:rPr>
+        <w:t>is_visible</w:t>
+      </w:r>
+      <w:proofErr w:type="spellEnd"/>
+      <w:r>
+        <w:rPr>
+          <w:rFonts w:ascii="Times New Roman" w:hAnsi="Times New Roman" w:cs="Times New Roman"/>
+        </w:rPr>
+        <w:t xml:space="preserve"> function. I suspect it’s the </w:t>
+      </w:r>
+      <w:proofErr w:type="spellStart"/>
+      <w:r>
+        <w:rPr>
+          <w:rFonts w:ascii="Times New Roman" w:hAnsi="Times New Roman" w:cs="Times New Roman"/>
+        </w:rPr>
+        <w:t>is_visible</w:t>
+      </w:r>
+      <w:proofErr w:type="spellEnd"/>
+      <w:r>
+        <w:rPr>
+          <w:rFonts w:ascii="Times New Roman" w:hAnsi="Times New Roman" w:cs="Times New Roman"/>
+        </w:rPr>
+        <w:t xml:space="preserve"> but I was not able to figure out why some points were considered </w:t>
       </w:r>
       <w:proofErr w:type="gramStart"/>
       <w:r>
         <w:rPr>
           <w:rFonts w:ascii="Times New Roman" w:hAnsi="Times New Roman" w:cs="Times New Roman"/>
         </w:rPr>
-        <w:t>visible</w:t>
-      </w:r>
-      <w:proofErr w:type="spellEnd"/>
-      <w:r>
-        <w:rPr>
-          <w:rFonts w:ascii="Times New Roman" w:hAnsi="Times New Roman" w:cs="Times New Roman"/>
-        </w:rPr>
-        <w:t>(</w:t>
+        <w:t>not-visible</w:t>
       </w:r>
       <w:proofErr w:type="gramEnd"/>
       <w:r>
         <w:rPr>
           <w:rFonts w:ascii="Times New Roman" w:hAnsi="Times New Roman" w:cs="Times New Roman"/>
         </w:rPr>
-        <w:t>) function in.</w:t>
-      </w:r>
-    </w:p>
-    <w:p>
-      <w:pPr>
-        <w:rPr>
-          <w:rFonts w:ascii="Times New Roman" w:hAnsi="Times New Roman" w:cs="Times New Roman"/>
-        </w:rPr>
-      </w:pPr>
-    </w:p>
-    <w:p>
-      <w:pPr>
-        <w:rPr>
-          <w:rFonts w:ascii="Times New Roman" w:hAnsi="Times New Roman" w:cs="Times New Roman"/>
-          <w:color w:val="0070C0"/>
-          <w:sz w:val="28"/>
-          <w:szCs w:val="28"/>
-        </w:rPr>
-      </w:pPr>
-    </w:p>
-    <w:p>
-      <w:pPr>
-        <w:rPr>
-          <w:rFonts w:ascii="Times New Roman" w:hAnsi="Times New Roman" w:cs="Times New Roman"/>
-          <w:color w:val="0070C0"/>
-          <w:sz w:val="28"/>
-          <w:szCs w:val="28"/>
-        </w:rPr>
-      </w:pPr>
-    </w:p>
-    <w:p>
-      <w:pPr>
-        <w:rPr>
-          <w:rFonts w:ascii="Times New Roman" w:hAnsi="Times New Roman" w:cs="Times New Roman"/>
-          <w:color w:val="0070C0"/>
-          <w:sz w:val="28"/>
-          <w:szCs w:val="28"/>
-        </w:rPr>
-      </w:pPr>
-    </w:p>
-    <w:p>
-      <w:pPr>
-        <w:rPr>
-          <w:rFonts w:ascii="Times New Roman" w:hAnsi="Times New Roman" w:cs="Times New Roman"/>
-          <w:color w:val="0070C0"/>
-          <w:sz w:val="28"/>
-          <w:szCs w:val="28"/>
-        </w:rPr>
-      </w:pPr>
-    </w:p>
-    <w:p>
-      <w:pPr>
-        <w:rPr>
-          <w:rFonts w:ascii="Times New Roman" w:hAnsi="Times New Roman" w:cs="Times New Roman"/>
-          <w:color w:val="0070C0"/>
-          <w:sz w:val="28"/>
-          <w:szCs w:val="28"/>
-        </w:rPr>
-      </w:pPr>
-    </w:p>
-    <w:p>
-      <w:pPr>
-        <w:rPr>
-          <w:rFonts w:ascii="Times New Roman" w:hAnsi="Times New Roman" w:cs="Times New Roman"/>
-          <w:color w:val="0070C0"/>
-          <w:sz w:val="28"/>
-          <w:szCs w:val="28"/>
-        </w:rPr>
-      </w:pPr>
-    </w:p>
-    <w:p>
-      <w:pPr>
-        <w:rPr>
-          <w:rFonts w:ascii="Times New Roman" w:hAnsi="Times New Roman" w:cs="Times New Roman"/>
-          <w:color w:val="0070C0"/>
-          <w:sz w:val="28"/>
-          <w:szCs w:val="28"/>
-        </w:rPr>
-      </w:pPr>
-    </w:p>
-    <w:p>
-      <w:pPr>
-        <w:rPr>
-          <w:rFonts w:ascii="Times New Roman" w:hAnsi="Times New Roman" w:cs="Times New Roman"/>
-          <w:color w:val="0070C0"/>
-          <w:sz w:val="28"/>
-          <w:szCs w:val="28"/>
-        </w:rPr>
-      </w:pPr>
-    </w:p>
-    <w:p>
-      <w:pPr>
-        <w:rPr>
-          <w:rFonts w:ascii="Times New Roman" w:hAnsi="Times New Roman" w:cs="Times New Roman"/>
-          <w:color w:val="0070C0"/>
-          <w:sz w:val="28"/>
-          <w:szCs w:val="28"/>
-        </w:rPr>
-      </w:pPr>
-    </w:p>
-    <w:p>
-      <w:pPr>
-        <w:rPr>
-          <w:rFonts w:ascii="Times New Roman" w:hAnsi="Times New Roman" w:cs="Times New Roman"/>
-          <w:color w:val="0070C0"/>
-          <w:sz w:val="28"/>
-          <w:szCs w:val="28"/>
-        </w:rPr>
-      </w:pPr>
-    </w:p>
-    <w:p>
-      <w:pPr>
-        <w:rPr>
-          <w:rFonts w:ascii="Times New Roman" w:hAnsi="Times New Roman" w:cs="Times New Roman"/>
-          <w:color w:val="0070C0"/>
-          <w:sz w:val="28"/>
-          <w:szCs w:val="28"/>
-        </w:rPr>
-      </w:pPr>
-    </w:p>
-    <w:p>
-      <w:pPr>
-        <w:rPr>
-          <w:rFonts w:ascii="Times New Roman" w:hAnsi="Times New Roman" w:cs="Times New Roman"/>
-          <w:color w:val="0070C0"/>
-          <w:sz w:val="28"/>
-          <w:szCs w:val="28"/>
-        </w:rPr>
-      </w:pPr>
-      <w:r>
-        <w:rPr>
-          <w:rFonts w:ascii="Times New Roman" w:hAnsi="Times New Roman" w:cs="Times New Roman"/>
-          <w:color w:val="0070C0"/>
-          <w:sz w:val="28"/>
-          <w:szCs w:val="28"/>
-        </w:rPr>
-        <w:lastRenderedPageBreak/>
+        <w:t>/self-occluded.</w:t>
+      </w:r>
+    </w:p>
+    <w:p>
+      <w:pPr>
+        <w:rPr>
+          <w:rFonts w:ascii="Times New Roman" w:hAnsi="Times New Roman" w:cs="Times New Roman"/>
+          <w:color w:val="0070C0"/>
+          <w:sz w:val="28"/>
+          <w:szCs w:val="28"/>
+        </w:rPr>
+      </w:pPr>
+    </w:p>
+    <w:p>
+      <w:pPr>
+        <w:rPr>
+          <w:rFonts w:ascii="Times New Roman" w:hAnsi="Times New Roman" w:cs="Times New Roman"/>
+          <w:color w:val="0070C0"/>
+          <w:sz w:val="28"/>
+          <w:szCs w:val="28"/>
+        </w:rPr>
+      </w:pPr>
+    </w:p>
+    <w:p>
+      <w:pPr>
+        <w:rPr>
+          <w:rFonts w:ascii="Times New Roman" w:hAnsi="Times New Roman" w:cs="Times New Roman"/>
+          <w:color w:val="0070C0"/>
+          <w:sz w:val="28"/>
+          <w:szCs w:val="28"/>
+        </w:rPr>
+      </w:pPr>
+    </w:p>
+    <w:p>
+      <w:pPr>
+        <w:rPr>
+          <w:rFonts w:ascii="Times New Roman" w:hAnsi="Times New Roman" w:cs="Times New Roman"/>
+          <w:color w:val="0070C0"/>
+          <w:sz w:val="28"/>
+          <w:szCs w:val="28"/>
+        </w:rPr>
+      </w:pPr>
+    </w:p>
+    <w:p>
+      <w:pPr>
+        <w:rPr>
+          <w:rFonts w:ascii="Times New Roman" w:hAnsi="Times New Roman" w:cs="Times New Roman"/>
+          <w:color w:val="0070C0"/>
+          <w:sz w:val="28"/>
+          <w:szCs w:val="28"/>
+        </w:rPr>
+      </w:pPr>
+    </w:p>
+    <w:p>
+      <w:pPr>
+        <w:rPr>
+          <w:rFonts w:ascii="Times New Roman" w:hAnsi="Times New Roman" w:cs="Times New Roman"/>
+          <w:color w:val="0070C0"/>
+          <w:sz w:val="28"/>
+          <w:szCs w:val="28"/>
+        </w:rPr>
+      </w:pPr>
+    </w:p>
+    <w:p>
+      <w:pPr>
+        <w:rPr>
+          <w:rFonts w:ascii="Times New Roman" w:hAnsi="Times New Roman" w:cs="Times New Roman"/>
+          <w:color w:val="0070C0"/>
+          <w:sz w:val="28"/>
+          <w:szCs w:val="28"/>
+        </w:rPr>
+      </w:pPr>
+    </w:p>
+    <w:p>
+      <w:pPr>
+        <w:rPr>
+          <w:rFonts w:ascii="Times New Roman" w:hAnsi="Times New Roman" w:cs="Times New Roman"/>
+          <w:color w:val="0070C0"/>
+          <w:sz w:val="28"/>
+          <w:szCs w:val="28"/>
+        </w:rPr>
+      </w:pPr>
+    </w:p>
+    <w:p>
+      <w:pPr>
+        <w:rPr>
+          <w:rFonts w:ascii="Times New Roman" w:hAnsi="Times New Roman" w:cs="Times New Roman"/>
+          <w:color w:val="0070C0"/>
+          <w:sz w:val="28"/>
+          <w:szCs w:val="28"/>
+        </w:rPr>
+      </w:pPr>
+    </w:p>
+    <w:p>
+      <w:pPr>
+        <w:rPr>
+          <w:rFonts w:ascii="Times New Roman" w:hAnsi="Times New Roman" w:cs="Times New Roman"/>
+          <w:color w:val="0070C0"/>
+          <w:sz w:val="28"/>
+          <w:szCs w:val="28"/>
+        </w:rPr>
+      </w:pPr>
+      <w:r>
+        <w:rPr>
+          <w:rFonts w:ascii="Times New Roman" w:hAnsi="Times New Roman" w:cs="Times New Roman"/>
+          <w:color w:val="0070C0"/>
+          <w:sz w:val="28"/>
+          <w:szCs w:val="28"/>
+        </w:rPr>
         <w:t>Question 1.</w:t>
       </w:r>
       <w:r>
@@ -5143,6 +5907,29 @@
       <w:pPr>
         <w:rPr>
           <w:rFonts w:ascii="Times New Roman" w:hAnsi="Times New Roman" w:cs="Times New Roman"/>
+        </w:rPr>
+      </w:pPr>
+      <w:r>
+        <w:rPr>
+          <w:rFonts w:ascii="Times New Roman" w:hAnsi="Times New Roman" w:cs="Times New Roman"/>
+        </w:rPr>
+        <w:t>This method was very straightforward</w:t>
+      </w:r>
+    </w:p>
+    <w:p>
+      <w:pPr>
+        <w:rPr>
+          <w:rFonts w:ascii="Times New Roman" w:hAnsi="Times New Roman" w:cs="Times New Roman"/>
+          <w:color w:val="0070C0"/>
+          <w:sz w:val="28"/>
+          <w:szCs w:val="28"/>
+        </w:rPr>
+      </w:pPr>
+    </w:p>
+    <w:p>
+      <w:pPr>
+        <w:rPr>
+          <w:rFonts w:ascii="Times New Roman" w:hAnsi="Times New Roman" w:cs="Times New Roman"/>
           <w:color w:val="0070C0"/>
           <w:sz w:val="28"/>
           <w:szCs w:val="28"/>
@@ -5277,28 +6064,55 @@
       <w:pPr>
         <w:rPr>
           <w:rFonts w:ascii="Times New Roman" w:hAnsi="Times New Roman" w:cs="Times New Roman"/>
-          <w:color w:val="0070C0"/>
-          <w:sz w:val="28"/>
-          <w:szCs w:val="28"/>
-        </w:rPr>
-      </w:pPr>
-    </w:p>
-    <w:p>
-      <w:pPr>
-        <w:rPr>
-          <w:rFonts w:ascii="Times New Roman" w:hAnsi="Times New Roman" w:cs="Times New Roman"/>
-          <w:color w:val="0070C0"/>
-          <w:sz w:val="28"/>
-          <w:szCs w:val="28"/>
-        </w:rPr>
-      </w:pPr>
-      <w:r>
-        <w:rPr>
-          <w:rFonts w:ascii="Times New Roman" w:hAnsi="Times New Roman" w:cs="Times New Roman"/>
-          <w:color w:val="0070C0"/>
-          <w:sz w:val="28"/>
-          <w:szCs w:val="28"/>
-        </w:rPr>
+        </w:rPr>
+      </w:pPr>
+    </w:p>
+    <w:p>
+      <w:pPr>
+        <w:rPr>
+          <w:rFonts w:ascii="Times New Roman" w:hAnsi="Times New Roman" w:cs="Times New Roman"/>
+        </w:rPr>
+      </w:pPr>
+      <w:r>
+        <w:rPr>
+          <w:rFonts w:ascii="Times New Roman" w:hAnsi="Times New Roman" w:cs="Times New Roman"/>
+        </w:rPr>
+        <w:t>This method was very straightforward</w:t>
+      </w:r>
+      <w:r>
+        <w:rPr>
+          <w:rFonts w:ascii="Times New Roman" w:hAnsi="Times New Roman" w:cs="Times New Roman"/>
+        </w:rPr>
+        <w:t xml:space="preserve"> when implemented with a linear search. More advanced methods would be using a min-heap.</w:t>
+      </w:r>
+    </w:p>
+    <w:p>
+      <w:pPr>
+        <w:rPr>
+          <w:rFonts w:ascii="Times New Roman" w:hAnsi="Times New Roman" w:cs="Times New Roman"/>
+          <w:color w:val="0070C0"/>
+          <w:sz w:val="28"/>
+          <w:szCs w:val="28"/>
+        </w:rPr>
+      </w:pPr>
+    </w:p>
+    <w:p>
+      <w:pPr>
+        <w:rPr>
+          <w:rFonts w:ascii="Times New Roman" w:hAnsi="Times New Roman" w:cs="Times New Roman"/>
+          <w:color w:val="0070C0"/>
+          <w:sz w:val="28"/>
+          <w:szCs w:val="28"/>
+        </w:rPr>
+      </w:pPr>
+      <w:r>
+        <w:rPr>
+          <w:rFonts w:ascii="Times New Roman" w:hAnsi="Times New Roman" w:cs="Times New Roman"/>
+          <w:color w:val="0070C0"/>
+          <w:sz w:val="28"/>
+          <w:szCs w:val="28"/>
+        </w:rPr>
+        <w:lastRenderedPageBreak/>
         <w:t xml:space="preserve">Question </w:t>
       </w:r>
       <w:r>
@@ -5431,6 +6245,35 @@
       <w:pPr>
         <w:rPr>
           <w:rFonts w:ascii="Times New Roman" w:hAnsi="Times New Roman" w:cs="Times New Roman"/>
+        </w:rPr>
+      </w:pPr>
+      <w:r>
+        <w:rPr>
+          <w:rFonts w:ascii="Times New Roman" w:hAnsi="Times New Roman" w:cs="Times New Roman"/>
+        </w:rPr>
+        <w:t>This method was very straightforward</w:t>
+      </w:r>
+      <w:r>
+        <w:rPr>
+          <w:rFonts w:ascii="Times New Roman" w:hAnsi="Times New Roman" w:cs="Times New Roman"/>
+        </w:rPr>
+        <w:t xml:space="preserve"> when implemented with a linear search. Again, a more advanced method would be using a min-heap.</w:t>
+      </w:r>
+    </w:p>
+    <w:p>
+      <w:pPr>
+        <w:rPr>
+          <w:rFonts w:ascii="Times New Roman" w:hAnsi="Times New Roman" w:cs="Times New Roman"/>
+          <w:color w:val="0070C0"/>
+          <w:sz w:val="28"/>
+          <w:szCs w:val="28"/>
+        </w:rPr>
+      </w:pPr>
+    </w:p>
+    <w:p>
+      <w:pPr>
+        <w:rPr>
+          <w:rFonts w:ascii="Times New Roman" w:hAnsi="Times New Roman" w:cs="Times New Roman"/>
           <w:color w:val="0070C0"/>
           <w:sz w:val="28"/>
           <w:szCs w:val="28"/>
@@ -5523,6 +6366,185 @@
           <w:szCs w:val="28"/>
         </w:rPr>
       </w:pPr>
+    </w:p>
+    <w:p>
+      <w:pPr>
+        <w:rPr>
+          <w:rFonts w:ascii="Times New Roman" w:hAnsi="Times New Roman" w:cs="Times New Roman"/>
+          <w:sz w:val="28"/>
+          <w:szCs w:val="28"/>
+        </w:rPr>
+      </w:pPr>
+      <w:r>
+        <w:rPr>
+          <w:rFonts w:ascii="Times New Roman" w:hAnsi="Times New Roman" w:cs="Times New Roman"/>
+          <w:sz w:val="28"/>
+          <w:szCs w:val="28"/>
+        </w:rPr>
+        <w:t>Code Output:</w:t>
+      </w:r>
+    </w:p>
+    <w:p>
+      <w:pPr>
+        <w:rPr>
+          <w:rFonts w:ascii="Times New Roman" w:hAnsi="Times New Roman" w:cs="Times New Roman"/>
+        </w:rPr>
+      </w:pPr>
+      <w:r>
+        <w:rPr>
+          <w:rFonts w:ascii="Times New Roman" w:hAnsi="Times New Roman" w:cs="Times New Roman"/>
+        </w:rPr>
+        <w:t>('Oranges', 4.5), ('Apples', 1), ('Bananas', 2.7)</w:t>
+      </w:r>
+    </w:p>
+    <w:p>
+      <w:pPr>
+        <w:rPr>
+          <w:rFonts w:ascii="Times New Roman" w:hAnsi="Times New Roman" w:cs="Times New Roman"/>
+        </w:rPr>
+      </w:pPr>
+      <w:r>
+        <w:rPr>
+          <w:rFonts w:ascii="Times New Roman" w:hAnsi="Times New Roman" w:cs="Times New Roman"/>
+        </w:rPr>
+        <w:t>(Apples, 1)</w:t>
+      </w:r>
+    </w:p>
+    <w:p>
+      <w:pPr>
+        <w:rPr>
+          <w:rFonts w:ascii="Times New Roman" w:hAnsi="Times New Roman" w:cs="Times New Roman"/>
+        </w:rPr>
+      </w:pPr>
+      <w:r>
+        <w:rPr>
+          <w:rFonts w:ascii="Times New Roman" w:hAnsi="Times New Roman" w:cs="Times New Roman"/>
+        </w:rPr>
+        <w:t>('Oranges', 4.5), ('Bananas', 2.7), ('Cantaloupe', 3)</w:t>
+      </w:r>
+    </w:p>
+    <w:p>
+      <w:pPr>
+        <w:rPr>
+          <w:rFonts w:ascii="Times New Roman" w:hAnsi="Times New Roman" w:cs="Times New Roman"/>
+        </w:rPr>
+      </w:pPr>
+      <w:r>
+        <w:rPr>
+          <w:rFonts w:ascii="Times New Roman" w:hAnsi="Times New Roman" w:cs="Times New Roman"/>
+        </w:rPr>
+        <w:t>Oranges is in my queue? --&gt; True</w:t>
+      </w:r>
+    </w:p>
+    <w:p>
+      <w:pPr>
+        <w:rPr>
+          <w:rFonts w:ascii="Times New Roman" w:hAnsi="Times New Roman" w:cs="Times New Roman"/>
+        </w:rPr>
+      </w:pPr>
+      <w:r>
+        <w:rPr>
+          <w:rFonts w:ascii="Times New Roman" w:hAnsi="Times New Roman" w:cs="Times New Roman"/>
+        </w:rPr>
+        <w:t>Milk is in my queue? --&gt; False</w:t>
+      </w:r>
+    </w:p>
+    <w:p>
+      <w:pPr>
+        <w:rPr>
+          <w:rFonts w:ascii="Times New Roman" w:hAnsi="Times New Roman" w:cs="Times New Roman"/>
+        </w:rPr>
+      </w:pPr>
+      <w:r>
+        <w:rPr>
+          <w:rFonts w:ascii="Times New Roman" w:hAnsi="Times New Roman" w:cs="Times New Roman"/>
+        </w:rPr>
+        <w:t>Removed: (Bananas, 2.7) --&gt; remaining</w:t>
+      </w:r>
+      <w:proofErr w:type="gramStart"/>
+      <w:r>
+        <w:rPr>
+          <w:rFonts w:ascii="Times New Roman" w:hAnsi="Times New Roman" w:cs="Times New Roman"/>
+        </w:rPr>
+        <w:t>:  (</w:t>
+      </w:r>
+      <w:proofErr w:type="gramEnd"/>
+      <w:r>
+        <w:rPr>
+          <w:rFonts w:ascii="Times New Roman" w:hAnsi="Times New Roman" w:cs="Times New Roman"/>
+        </w:rPr>
+        <w:t>'Oranges', 4.5), ('Cantaloupe', 3)</w:t>
+      </w:r>
+    </w:p>
+    <w:p>
+      <w:pPr>
+        <w:rPr>
+          <w:rFonts w:ascii="Times New Roman" w:hAnsi="Times New Roman" w:cs="Times New Roman"/>
+        </w:rPr>
+      </w:pPr>
+      <w:r>
+        <w:rPr>
+          <w:rFonts w:ascii="Times New Roman" w:hAnsi="Times New Roman" w:cs="Times New Roman"/>
+        </w:rPr>
+        <w:t>Removed: (Cantaloupe, 3) --&gt; remaining</w:t>
+      </w:r>
+      <w:proofErr w:type="gramStart"/>
+      <w:r>
+        <w:rPr>
+          <w:rFonts w:ascii="Times New Roman" w:hAnsi="Times New Roman" w:cs="Times New Roman"/>
+        </w:rPr>
+        <w:t>:  (</w:t>
+      </w:r>
+      <w:proofErr w:type="gramEnd"/>
+      <w:r>
+        <w:rPr>
+          <w:rFonts w:ascii="Times New Roman" w:hAnsi="Times New Roman" w:cs="Times New Roman"/>
+        </w:rPr>
+        <w:t>'Oranges', 4.5)</w:t>
+      </w:r>
+    </w:p>
+    <w:p>
+      <w:pPr>
+        <w:rPr>
+          <w:rFonts w:ascii="Times New Roman" w:hAnsi="Times New Roman" w:cs="Times New Roman"/>
+          <w:sz w:val="28"/>
+          <w:szCs w:val="28"/>
+        </w:rPr>
+      </w:pPr>
+      <w:r>
+        <w:rPr>
+          <w:rFonts w:ascii="Times New Roman" w:hAnsi="Times New Roman" w:cs="Times New Roman"/>
+        </w:rPr>
+        <w:t>Removed: (Oranges, 4.5) --&gt; remaining:</w:t>
+      </w:r>
+      <w:r>
+        <w:rPr>
+          <w:rFonts w:ascii="Times New Roman" w:hAnsi="Times New Roman" w:cs="Times New Roman"/>
+          <w:sz w:val="28"/>
+          <w:szCs w:val="28"/>
+        </w:rPr>
+        <w:t xml:space="preserve">  </w:t>
+      </w:r>
+    </w:p>
+    <w:p>
+      <w:pPr>
+        <w:rPr>
+          <w:rFonts w:ascii="Times New Roman" w:hAnsi="Times New Roman" w:cs="Times New Roman"/>
+          <w:color w:val="0070C0"/>
+          <w:sz w:val="28"/>
+          <w:szCs w:val="28"/>
+        </w:rPr>
+      </w:pPr>
+    </w:p>
+    <w:p>
+      <w:pPr>
+        <w:rPr>
+          <w:rFonts w:ascii="Times New Roman" w:hAnsi="Times New Roman" w:cs="Times New Roman"/>
+          <w:color w:val="0070C0"/>
+          <w:sz w:val="28"/>
+          <w:szCs w:val="28"/>
+        </w:rPr>
+      </w:pPr>
       <w:r>
         <w:rPr>
           <w:rFonts w:ascii="Times New Roman" w:hAnsi="Times New Roman" w:cs="Times New Roman"/>
@@ -5624,6 +6646,104 @@
           <w:rFonts w:ascii="Times New Roman" w:hAnsi="Times New Roman" w:cs="Times New Roman"/>
         </w:rPr>
       </w:pPr>
+      <w:r>
+        <w:rPr>
+          <w:rFonts w:ascii="Times New Roman" w:hAnsi="Times New Roman" w:cs="Times New Roman"/>
+        </w:rPr>
+        <w:t>To display all the elements of a grid</w:t>
+      </w:r>
+      <w:r>
+        <w:rPr>
+          <w:rFonts w:ascii="Times New Roman" w:hAnsi="Times New Roman" w:cs="Times New Roman"/>
+        </w:rPr>
+        <w:t xml:space="preserve"> in descending cost order would be as simple as</w:t>
+      </w:r>
+      <w:r>
+        <w:rPr>
+          <w:rFonts w:ascii="Times New Roman" w:hAnsi="Times New Roman" w:cs="Times New Roman"/>
+        </w:rPr>
+        <w:t xml:space="preserve"> creating the priority queue</w:t>
+      </w:r>
+      <w:r>
+        <w:rPr>
+          <w:rFonts w:ascii="Times New Roman" w:hAnsi="Times New Roman" w:cs="Times New Roman"/>
+        </w:rPr>
+        <w:t xml:space="preserve"> through </w:t>
+      </w:r>
+      <w:r>
+        <w:rPr>
+          <w:rFonts w:ascii="Times New Roman" w:hAnsi="Times New Roman" w:cs="Times New Roman"/>
+        </w:rPr>
+        <w:t xml:space="preserve">inserting every element of the grid, then finally extracting the minimum element (using </w:t>
+      </w:r>
+      <w:proofErr w:type="spellStart"/>
+      <w:r>
+        <w:rPr>
+          <w:rFonts w:ascii="Times New Roman" w:hAnsi="Times New Roman" w:cs="Times New Roman"/>
+        </w:rPr>
+        <w:t>min_</w:t>
+      </w:r>
+      <w:proofErr w:type="gramStart"/>
+      <w:r>
+        <w:rPr>
+          <w:rFonts w:ascii="Times New Roman" w:hAnsi="Times New Roman" w:cs="Times New Roman"/>
+        </w:rPr>
+        <w:t>extract</w:t>
+      </w:r>
+      <w:proofErr w:type="spellEnd"/>
+      <w:r>
+        <w:rPr>
+          <w:rFonts w:ascii="Times New Roman" w:hAnsi="Times New Roman" w:cs="Times New Roman"/>
+        </w:rPr>
+        <w:t>(</w:t>
+      </w:r>
+      <w:proofErr w:type="gramEnd"/>
+      <w:r>
+        <w:rPr>
+          <w:rFonts w:ascii="Times New Roman" w:hAnsi="Times New Roman" w:cs="Times New Roman"/>
+        </w:rPr>
+        <w:t xml:space="preserve">)) </w:t>
+      </w:r>
+      <w:r>
+        <w:rPr>
+          <w:rFonts w:ascii="Times New Roman" w:hAnsi="Times New Roman" w:cs="Times New Roman"/>
+        </w:rPr>
+        <w:t xml:space="preserve">until the Priority Queue is empty. This would give you the </w:t>
+      </w:r>
+      <w:r>
+        <w:rPr>
+          <w:rFonts w:ascii="Times New Roman" w:hAnsi="Times New Roman" w:cs="Times New Roman"/>
+        </w:rPr>
+        <w:t xml:space="preserve">reversed order of cells that you’d be able to reverse and find the descending order. To make this more efficient, it would make more sense to have a </w:t>
+      </w:r>
+      <w:proofErr w:type="spellStart"/>
+      <w:r>
+        <w:rPr>
+          <w:rFonts w:ascii="Times New Roman" w:hAnsi="Times New Roman" w:cs="Times New Roman"/>
+        </w:rPr>
+        <w:t>max_</w:t>
+      </w:r>
+      <w:proofErr w:type="gramStart"/>
+      <w:r>
+        <w:rPr>
+          <w:rFonts w:ascii="Times New Roman" w:hAnsi="Times New Roman" w:cs="Times New Roman"/>
+        </w:rPr>
+        <w:t>extract</w:t>
+      </w:r>
+      <w:proofErr w:type="spellEnd"/>
+      <w:r>
+        <w:rPr>
+          <w:rFonts w:ascii="Times New Roman" w:hAnsi="Times New Roman" w:cs="Times New Roman"/>
+        </w:rPr>
+        <w:t>(</w:t>
+      </w:r>
+      <w:proofErr w:type="gramEnd"/>
+      <w:r>
+        <w:rPr>
+          <w:rFonts w:ascii="Times New Roman" w:hAnsi="Times New Roman" w:cs="Times New Roman"/>
+        </w:rPr>
+        <w:t>) version.</w:t>
+      </w:r>
     </w:p>
     <w:p>
       <w:pPr>

</xml_diff>